<commit_message>
updated PhoneGap Windows results
</commit_message>
<xml_diff>
--- a/ResearchResults/PhoneGap_Integration_Windows.docx
+++ b/ResearchResults/PhoneGap_Integration_Windows.docx
@@ -52,20 +52,25 @@
         <w:rPr>
           <w:lang w:val="en-US"/>
         </w:rPr>
-        <w:t>“Windows Phone support coming soon”</w:t>
-      </w:r>
-      <w:r>
-        <w:rPr>
-          <w:lang w:val="en-US"/>
-        </w:rPr>
-        <w:br/>
-      </w:r>
-      <w:r>
-        <w:rPr>
-          <w:lang w:val="en-US"/>
-        </w:rPr>
-        <w:br/>
-        <w:t>Windows Phone apps can be run on Windows 8, but won’t have a native Windows 8 look</w:t>
+        <w:t>Wi</w:t>
+      </w:r>
+      <w:r>
+        <w:rPr>
+          <w:lang w:val="en-US"/>
+        </w:rPr>
+        <w:t xml:space="preserve">ndows Phone support coming soon </w:t>
+      </w:r>
+      <w:r>
+        <w:rPr>
+          <w:lang w:val="en-US"/>
+        </w:rPr>
+        <w:sym w:font="Wingdings" w:char="F0E0"/>
+      </w:r>
+      <w:r>
+        <w:rPr>
+          <w:lang w:val="en-US"/>
+        </w:rPr>
+        <w:t xml:space="preserve"> Vaadin Touchkit 4.0, Beta planned for mid April, Final planned for early May, current version: 4.0.0.alpha2 (supports IE)</w:t>
       </w:r>
       <w:r>
         <w:rPr>
@@ -102,19 +107,7 @@
           <w:lang w:val="en-US"/>
         </w:rPr>
         <w:br/>
-        <w:t>“</w:t>
-      </w:r>
-      <w:r>
-        <w:rPr>
-          <w:lang w:val="en-US"/>
-        </w:rPr>
-        <w:t>TouchKit is designed for mobile browsers and supports currently only WebKit-based browsers at the moment. WebKit-based desktop browsers, such as Safari and Ch</w:t>
-      </w:r>
-      <w:r>
-        <w:rPr>
-          <w:lang w:val="en-US"/>
-        </w:rPr>
-        <w:t xml:space="preserve">rome, can be used for testing. </w:t>
+        <w:t xml:space="preserve">“TouchKit is designed for mobile browsers and supports currently only WebKit-based browsers at the moment. WebKit-based desktop browsers, such as Safari and Chrome, can be used for testing. </w:t>
       </w:r>
       <w:r>
         <w:rPr>
@@ -177,26 +170,52 @@
         <w:rPr>
           <w:lang w:val="en-US"/>
         </w:rPr>
-        <w:t>.</w:t>
-      </w:r>
-      <w:r>
-        <w:rPr>
-          <w:lang w:val="en-US"/>
-        </w:rPr>
-        <w:t>”</w:t>
-      </w:r>
-      <w:r>
-        <w:rPr>
-          <w:lang w:val="en-US"/>
-        </w:rPr>
-        <w:br/>
-      </w:r>
-      <w:r>
-        <w:rPr>
-          <w:lang w:val="en-US"/>
-        </w:rPr>
-        <w:br/>
-        <w:t>http://demo.vaadin.com/vornitologist/VAADIN/tutorial/touchkit-tutorial.html</w:t>
+        <w:t>.”</w:t>
+      </w:r>
+      <w:r>
+        <w:rPr>
+          <w:lang w:val="en-US"/>
+        </w:rPr>
+        <w:br/>
+      </w:r>
+      <w:r>
+        <w:rPr>
+          <w:lang w:val="en-US"/>
+        </w:rPr>
+        <w:br/>
+      </w:r>
+      <w:hyperlink r:id="rId6" w:history="1">
+        <w:r>
+          <w:rPr>
+            <w:rStyle w:val="Hyperlink"/>
+            <w:lang w:val="en-US"/>
+          </w:rPr>
+          <w:t>http://demo.vaadin.com/vornitologist/VAADIN/tutorial/touchkit-tutorial.html</w:t>
+        </w:r>
+      </w:hyperlink>
+      <w:r>
+        <w:rPr>
+          <w:lang w:val="en-US"/>
+        </w:rPr>
+        <w:br/>
+      </w:r>
+    </w:p>
+    <w:p>
+      <w:pPr>
+        <w:pStyle w:val="Listenabsatz"/>
+        <w:numPr>
+          <w:ilvl w:val="0"/>
+          <w:numId w:val="5"/>
+        </w:numPr>
+        <w:rPr>
+          <w:lang w:val="en-US"/>
+        </w:rPr>
+      </w:pPr>
+      <w:r>
+        <w:rPr>
+          <w:lang w:val="en-US"/>
+        </w:rPr>
+        <w:t>4.0 should support IE also</w:t>
       </w:r>
     </w:p>
     <w:p>
@@ -222,16 +241,20 @@
         <w:rPr>
           <w:lang w:val="en-US"/>
         </w:rPr>
-        <w:t>PhoneGap uses Internet Explorer on Windows (which is not a WebKit-based browser)</w:t>
-      </w:r>
-    </w:p>
-    <w:p>
-      <w:pPr>
-        <w:pStyle w:val="Listenabsatz"/>
-        <w:rPr>
-          <w:lang w:val="en-US"/>
-        </w:rPr>
-      </w:pPr>
+        <w:t xml:space="preserve">PhoneGap </w:t>
+      </w:r>
+      <w:r>
+        <w:rPr>
+          <w:lang w:val="en-US"/>
+        </w:rPr>
+        <w:t>Build only supports Windows Phone (&amp; Android &amp; iOS)</w:t>
+      </w:r>
+      <w:r>
+        <w:rPr>
+          <w:lang w:val="en-US"/>
+        </w:rPr>
+        <w:br/>
+      </w:r>
     </w:p>
     <w:p>
       <w:pPr>
@@ -248,6 +271,159 @@
         <w:rPr>
           <w:lang w:val="en-US"/>
         </w:rPr>
+        <w:t>You can create a Windows 8 App with Cordova (PhoneGap).</w:t>
+      </w:r>
+      <w:r>
+        <w:rPr>
+          <w:lang w:val="en-US"/>
+        </w:rPr>
+        <w:br/>
+      </w:r>
+    </w:p>
+    <w:p>
+      <w:pPr>
+        <w:pStyle w:val="Listenabsatz"/>
+        <w:numPr>
+          <w:ilvl w:val="0"/>
+          <w:numId w:val="1"/>
+        </w:numPr>
+      </w:pPr>
+      <w:r>
+        <w:rPr>
+          <w:lang w:val="en-US"/>
+        </w:rPr>
+        <w:t>Windows is about to merge Windows Phone and Windows application development, announced April, 2014</w:t>
+      </w:r>
+      <w:r>
+        <w:rPr>
+          <w:lang w:val="en-US"/>
+        </w:rPr>
+        <w:br/>
+        <w:t>They’re developing WinJS,</w:t>
+      </w:r>
+      <w:r>
+        <w:rPr>
+          <w:lang w:val="en-US"/>
+        </w:rPr>
+        <w:t xml:space="preserve"> which is used to create a Windows App (additional to HTML5 &amp; CSS) and is advertised to support cross-plattform development.</w:t>
+      </w:r>
+      <w:r>
+        <w:rPr>
+          <w:lang w:val="en-US"/>
+        </w:rPr>
+        <w:br/>
+      </w:r>
+      <w:r>
+        <w:rPr>
+          <w:lang w:val="en-US"/>
+        </w:rPr>
+        <w:br/>
+        <w:t>“</w:t>
+      </w:r>
+      <w:r>
+        <w:rPr>
+          <w:lang w:val="en-US"/>
+        </w:rPr>
+        <w:t xml:space="preserve">Eines der für Entwickler interessantesten Merkmale der </w:t>
+      </w:r>
+      <w:hyperlink r:id="rId7" w:history="1">
+        <w:r>
+          <w:rPr>
+            <w:rStyle w:val="Hyperlink"/>
+            <w:lang w:val="en-US"/>
+          </w:rPr>
+          <w:t>heute vorgestellten</w:t>
+        </w:r>
+      </w:hyperlink>
+      <w:r>
+        <w:rPr>
+          <w:lang w:val="en-US"/>
+        </w:rPr>
+        <w:t xml:space="preserve"> Version 8.1 von Microsofts Smartphone-Betriebssystem Windows Phone dürfte sein, dass sie die Laufzeitumgebung Windows Runtime (WinRT) enthält. </w:t>
+      </w:r>
+      <w:r>
+        <w:t>Damit laufen Apps, die für die Touch-Oberfläche von Windows 8(.1) erstellt wurden, unverändert auch auf Windows-Handys.</w:t>
+      </w:r>
+      <w:r>
+        <w:t>“</w:t>
+      </w:r>
+      <w:r>
+        <w:br/>
+      </w:r>
+      <w:hyperlink r:id="rId8" w:history="1">
+        <w:r>
+          <w:rPr>
+            <w:rStyle w:val="Hyperlink"/>
+            <w:lang w:val="en-US"/>
+          </w:rPr>
+          <w:t>http://www.heise.de/newsticker/meldung/Universal-Apps-fuer-Windows-und-Windows-Phone-2160982.html</w:t>
+        </w:r>
+      </w:hyperlink>
+      <w:r>
+        <w:rPr>
+          <w:lang w:val="en-US"/>
+        </w:rPr>
+        <w:br/>
+      </w:r>
+      <w:r>
+        <w:rPr>
+          <w:lang w:val="en-US"/>
+        </w:rPr>
+        <w:br/>
+        <w:t>There will be an update for Visual Studio.</w:t>
+      </w:r>
+      <w:r>
+        <w:rPr>
+          <w:lang w:val="en-US"/>
+        </w:rPr>
+        <w:br/>
+      </w:r>
+      <w:r>
+        <w:rPr>
+          <w:lang w:val="en-US"/>
+        </w:rPr>
+        <w:br/>
+      </w:r>
+      <w:r>
+        <w:t>“</w:t>
+      </w:r>
+      <w:r>
+        <w:t xml:space="preserve">Als Programmierplattformen für Universal Apps steht alles zur Verfügung, was man von Store-Apps für Windows 8 kennt: mit XAML gestaltete Bedienoberflächen, hinter denen C#- oder Visual-Basic-Code steckt, natives C++ und – erstmals unter Windows Phone 8.1 – auch Apps, die in HTML5 und CSS designt sind und mit JavaScript-Code zum Leben erweckt werden. Die dazu verwendete JavaScript-Bibliothek WinJS hat Microsoft übrigens heute unter die quelloffene Apache-2.0-Lizenz gestellt und auf GitHub </w:t>
+      </w:r>
+      <w:hyperlink r:id="rId9" w:tgtFrame="_blank" w:history="1">
+        <w:r>
+          <w:rPr>
+            <w:rStyle w:val="Hyperlink"/>
+          </w:rPr>
+          <w:t>veröffentlicht</w:t>
+        </w:r>
+      </w:hyperlink>
+      <w:r>
+        <w:t>.</w:t>
+      </w:r>
+      <w:r>
+        <w:t>“</w:t>
+      </w:r>
+      <w:r>
+        <w:br/>
+      </w:r>
+    </w:p>
+    <w:p>
+      <w:pPr>
+        <w:pStyle w:val="Listenabsatz"/>
+        <w:numPr>
+          <w:ilvl w:val="0"/>
+          <w:numId w:val="1"/>
+        </w:numPr>
+        <w:rPr>
+          <w:lang w:val="en-US"/>
+        </w:rPr>
+      </w:pPr>
+      <w:r>
+        <w:rPr>
+          <w:lang w:val="en-US"/>
+        </w:rPr>
+        <w:lastRenderedPageBreak/>
         <w:t xml:space="preserve">Camera and GPS can be accessed via Vaadin Touchkit directly. PhoneGap </w:t>
       </w:r>
       <w:r>
@@ -294,8 +470,6 @@
         </w:rPr>
         <w:t>two options</w:t>
       </w:r>
-      <w:bookmarkStart w:id="0" w:name="_GoBack"/>
-      <w:bookmarkEnd w:id="0"/>
       <w:r>
         <w:rPr>
           <w:lang w:val="en-US"/>
@@ -354,6 +528,19 @@
         <w:rPr>
           <w:lang w:val="en-US"/>
         </w:rPr>
+        <w:t xml:space="preserve"> </w:t>
+      </w:r>
+      <w:r>
+        <w:rPr>
+          <w:lang w:val="en-US"/>
+        </w:rPr>
+        <w:br/>
+        <w:t>Hopefully, Vaadin Touchkit will support IE soon.</w:t>
+      </w:r>
+      <w:r>
+        <w:rPr>
+          <w:lang w:val="en-US"/>
+        </w:rPr>
         <w:br/>
       </w:r>
       <w:r>
@@ -367,6 +554,12 @@
           <w:lang w:val="en-US"/>
         </w:rPr>
         <w:t xml:space="preserve"> no native Windows app, only webapp for WebKit browser</w:t>
+      </w:r>
+      <w:r>
+        <w:rPr>
+          <w:lang w:val="en-US"/>
+        </w:rPr>
+        <w:t xml:space="preserve"> (maybe IE soon)</w:t>
       </w:r>
     </w:p>
     <w:p>
@@ -384,31 +577,31 @@
         <w:rPr>
           <w:lang w:val="en-US"/>
         </w:rPr>
-        <w:t>Do not use Vaadin Touchkit for the Windows application. Use another framework that supports IE and then use PhoneGap to build a native Windows app.</w:t>
-      </w:r>
-      <w:r>
-        <w:rPr>
-          <w:lang w:val="en-US"/>
-        </w:rPr>
-        <w:br/>
-      </w:r>
-      <w:r>
-        <w:rPr>
-          <w:lang w:val="en-US"/>
-        </w:rPr>
-        <w:t>It doesn’t matter how we develop the Windows application as we can define any application as a fallback (e.g. Vaadin, plain HTML5/CSS/</w:t>
-      </w:r>
-      <w:r>
-        <w:rPr>
-          <w:lang w:val="en-US"/>
-        </w:rPr>
-        <w:t>JavaScript, or a conventional programming language, such as C++, C# or</w:t>
-      </w:r>
-      <w:r>
-        <w:rPr>
-          <w:lang w:val="en-US"/>
-        </w:rPr>
-        <w:t xml:space="preserve"> Visual Basic (VB.NET) and XAML).</w:t>
+        <w:t xml:space="preserve">Do not use Vaadin Touchkit for the Windows application. </w:t>
+      </w:r>
+      <w:r>
+        <w:rPr>
+          <w:lang w:val="en-US"/>
+        </w:rPr>
+        <w:t>Build a native Windows App with the help of Cordova (PhoneGap).</w:t>
+      </w:r>
+      <w:r>
+        <w:rPr>
+          <w:lang w:val="en-US"/>
+        </w:rPr>
+        <w:br/>
+      </w:r>
+      <w:r>
+        <w:rPr>
+          <w:lang w:val="en-US"/>
+        </w:rPr>
+        <w:t>/*</w:t>
+      </w:r>
+      <w:r>
+        <w:rPr>
+          <w:lang w:val="en-US"/>
+        </w:rPr>
+        <w:t>It doesn’t matter how we develop the Windows application as we can define any application as a fallback (e.g. Vaadin, plain HTML5/CSS/JavaScript, or a conventional programming language, such as C++, C# or Visual Basic (VB.NET) and XAML).</w:t>
       </w:r>
       <w:r>
         <w:rPr>
@@ -421,6 +614,12 @@
         <w:rPr>
           <w:lang w:val="en-US"/>
         </w:rPr>
+        <w:t>*/</w:t>
+      </w:r>
+      <w:r>
+        <w:rPr>
+          <w:lang w:val="en-US"/>
+        </w:rPr>
         <w:br/>
       </w:r>
       <w:r>
@@ -433,8 +632,16 @@
         <w:rPr>
           <w:lang w:val="en-US"/>
         </w:rPr>
-        <w:t xml:space="preserve"> develop two applications at the same time or do not use Vaadin Touchkit at all</w:t>
-      </w:r>
+        <w:t xml:space="preserve"> develop two applications at the same </w:t>
+      </w:r>
+      <w:r>
+        <w:rPr>
+          <w:lang w:val="en-US"/>
+        </w:rPr>
+        <w:t>time</w:t>
+      </w:r>
+      <w:bookmarkStart w:id="0" w:name="_GoBack"/>
+      <w:bookmarkEnd w:id="0"/>
     </w:p>
     <w:sectPr>
       <w:pgSz w:w="11906" w:h="16838"/>
@@ -449,6 +656,118 @@
 <file path=word/numbering.xml><?xml version="1.0" encoding="utf-8"?>
 <w:numbering xmlns:wpc="http://schemas.microsoft.com/office/word/2010/wordprocessingCanvas" xmlns:mc="http://schemas.openxmlformats.org/markup-compatibility/2006" xmlns:o="urn:schemas-microsoft-com:office:office" xmlns:r="http://schemas.openxmlformats.org/officeDocument/2006/relationships" xmlns:m="http://schemas.openxmlformats.org/officeDocument/2006/math" xmlns:v="urn:schemas-microsoft-com:vml" xmlns:wp14="http://schemas.microsoft.com/office/word/2010/wordprocessingDrawing" xmlns:wp="http://schemas.openxmlformats.org/drawingml/2006/wordprocessingDrawing" xmlns:w10="urn:schemas-microsoft-com:office:word" xmlns:w="http://schemas.openxmlformats.org/wordprocessingml/2006/main" xmlns:w14="http://schemas.microsoft.com/office/word/2010/wordml" xmlns:wpg="http://schemas.microsoft.com/office/word/2010/wordprocessingGroup" xmlns:wpi="http://schemas.microsoft.com/office/word/2010/wordprocessingInk" xmlns:wne="http://schemas.microsoft.com/office/word/2006/wordml" xmlns:wps="http://schemas.microsoft.com/office/word/2010/wordprocessingShape" mc:Ignorable="w14 wp14">
   <w:abstractNum w:abstractNumId="0">
+    <w:nsid w:val="15547D9C"/>
+    <w:multiLevelType w:val="hybridMultilevel"/>
+    <w:tmpl w:val="E65CD92E"/>
+    <w:lvl w:ilvl="0" w:tplc="1F56A5F2">
+      <w:numFmt w:val="bullet"/>
+      <w:lvlText w:val=""/>
+      <w:lvlJc w:val="left"/>
+      <w:pPr>
+        <w:ind w:left="1068" w:hanging="360"/>
+      </w:pPr>
+      <w:rPr>
+        <w:rFonts w:ascii="Wingdings" w:eastAsiaTheme="minorHAnsi" w:hAnsi="Wingdings" w:cstheme="minorBidi" w:hint="default"/>
+      </w:rPr>
+    </w:lvl>
+    <w:lvl w:ilvl="1" w:tplc="04070003" w:tentative="1">
+      <w:start w:val="1"/>
+      <w:numFmt w:val="bullet"/>
+      <w:lvlText w:val="o"/>
+      <w:lvlJc w:val="left"/>
+      <w:pPr>
+        <w:ind w:left="1788" w:hanging="360"/>
+      </w:pPr>
+      <w:rPr>
+        <w:rFonts w:ascii="Courier New" w:hAnsi="Courier New" w:cs="Courier New" w:hint="default"/>
+      </w:rPr>
+    </w:lvl>
+    <w:lvl w:ilvl="2" w:tplc="04070005" w:tentative="1">
+      <w:start w:val="1"/>
+      <w:numFmt w:val="bullet"/>
+      <w:lvlText w:val=""/>
+      <w:lvlJc w:val="left"/>
+      <w:pPr>
+        <w:ind w:left="2508" w:hanging="360"/>
+      </w:pPr>
+      <w:rPr>
+        <w:rFonts w:ascii="Wingdings" w:hAnsi="Wingdings" w:hint="default"/>
+      </w:rPr>
+    </w:lvl>
+    <w:lvl w:ilvl="3" w:tplc="04070001" w:tentative="1">
+      <w:start w:val="1"/>
+      <w:numFmt w:val="bullet"/>
+      <w:lvlText w:val=""/>
+      <w:lvlJc w:val="left"/>
+      <w:pPr>
+        <w:ind w:left="3228" w:hanging="360"/>
+      </w:pPr>
+      <w:rPr>
+        <w:rFonts w:ascii="Symbol" w:hAnsi="Symbol" w:hint="default"/>
+      </w:rPr>
+    </w:lvl>
+    <w:lvl w:ilvl="4" w:tplc="04070003" w:tentative="1">
+      <w:start w:val="1"/>
+      <w:numFmt w:val="bullet"/>
+      <w:lvlText w:val="o"/>
+      <w:lvlJc w:val="left"/>
+      <w:pPr>
+        <w:ind w:left="3948" w:hanging="360"/>
+      </w:pPr>
+      <w:rPr>
+        <w:rFonts w:ascii="Courier New" w:hAnsi="Courier New" w:cs="Courier New" w:hint="default"/>
+      </w:rPr>
+    </w:lvl>
+    <w:lvl w:ilvl="5" w:tplc="04070005" w:tentative="1">
+      <w:start w:val="1"/>
+      <w:numFmt w:val="bullet"/>
+      <w:lvlText w:val=""/>
+      <w:lvlJc w:val="left"/>
+      <w:pPr>
+        <w:ind w:left="4668" w:hanging="360"/>
+      </w:pPr>
+      <w:rPr>
+        <w:rFonts w:ascii="Wingdings" w:hAnsi="Wingdings" w:hint="default"/>
+      </w:rPr>
+    </w:lvl>
+    <w:lvl w:ilvl="6" w:tplc="04070001" w:tentative="1">
+      <w:start w:val="1"/>
+      <w:numFmt w:val="bullet"/>
+      <w:lvlText w:val=""/>
+      <w:lvlJc w:val="left"/>
+      <w:pPr>
+        <w:ind w:left="5388" w:hanging="360"/>
+      </w:pPr>
+      <w:rPr>
+        <w:rFonts w:ascii="Symbol" w:hAnsi="Symbol" w:hint="default"/>
+      </w:rPr>
+    </w:lvl>
+    <w:lvl w:ilvl="7" w:tplc="04070003" w:tentative="1">
+      <w:start w:val="1"/>
+      <w:numFmt w:val="bullet"/>
+      <w:lvlText w:val="o"/>
+      <w:lvlJc w:val="left"/>
+      <w:pPr>
+        <w:ind w:left="6108" w:hanging="360"/>
+      </w:pPr>
+      <w:rPr>
+        <w:rFonts w:ascii="Courier New" w:hAnsi="Courier New" w:cs="Courier New" w:hint="default"/>
+      </w:rPr>
+    </w:lvl>
+    <w:lvl w:ilvl="8" w:tplc="04070005" w:tentative="1">
+      <w:start w:val="1"/>
+      <w:numFmt w:val="bullet"/>
+      <w:lvlText w:val=""/>
+      <w:lvlJc w:val="left"/>
+      <w:pPr>
+        <w:ind w:left="6828" w:hanging="360"/>
+      </w:pPr>
+      <w:rPr>
+        <w:rFonts w:ascii="Wingdings" w:hAnsi="Wingdings" w:hint="default"/>
+      </w:rPr>
+    </w:lvl>
+  </w:abstractNum>
+  <w:abstractNum w:abstractNumId="1">
     <w:nsid w:val="18E82D85"/>
     <w:multiLevelType w:val="hybridMultilevel"/>
     <w:tmpl w:val="D55EFF40"/>
@@ -560,7 +879,156 @@
       </w:rPr>
     </w:lvl>
   </w:abstractNum>
-  <w:abstractNum w:abstractNumId="1">
+  <w:abstractNum w:abstractNumId="2">
+    <w:nsid w:val="40792C66"/>
+    <w:multiLevelType w:val="multilevel"/>
+    <w:tmpl w:val="0E401002"/>
+    <w:lvl w:ilvl="0">
+      <w:start w:val="1"/>
+      <w:numFmt w:val="bullet"/>
+      <w:lvlText w:val=""/>
+      <w:lvlJc w:val="left"/>
+      <w:pPr>
+        <w:tabs>
+          <w:tab w:val="num" w:pos="720"/>
+        </w:tabs>
+        <w:ind w:left="720" w:hanging="360"/>
+      </w:pPr>
+      <w:rPr>
+        <w:rFonts w:ascii="Symbol" w:hAnsi="Symbol" w:hint="default"/>
+        <w:sz w:val="20"/>
+      </w:rPr>
+    </w:lvl>
+    <w:lvl w:ilvl="1" w:tentative="1">
+      <w:start w:val="1"/>
+      <w:numFmt w:val="bullet"/>
+      <w:lvlText w:val="o"/>
+      <w:lvlJc w:val="left"/>
+      <w:pPr>
+        <w:tabs>
+          <w:tab w:val="num" w:pos="1440"/>
+        </w:tabs>
+        <w:ind w:left="1440" w:hanging="360"/>
+      </w:pPr>
+      <w:rPr>
+        <w:rFonts w:ascii="Courier New" w:hAnsi="Courier New" w:hint="default"/>
+        <w:sz w:val="20"/>
+      </w:rPr>
+    </w:lvl>
+    <w:lvl w:ilvl="2" w:tentative="1">
+      <w:start w:val="1"/>
+      <w:numFmt w:val="bullet"/>
+      <w:lvlText w:val=""/>
+      <w:lvlJc w:val="left"/>
+      <w:pPr>
+        <w:tabs>
+          <w:tab w:val="num" w:pos="2160"/>
+        </w:tabs>
+        <w:ind w:left="2160" w:hanging="360"/>
+      </w:pPr>
+      <w:rPr>
+        <w:rFonts w:ascii="Wingdings" w:hAnsi="Wingdings" w:hint="default"/>
+        <w:sz w:val="20"/>
+      </w:rPr>
+    </w:lvl>
+    <w:lvl w:ilvl="3" w:tentative="1">
+      <w:start w:val="1"/>
+      <w:numFmt w:val="bullet"/>
+      <w:lvlText w:val=""/>
+      <w:lvlJc w:val="left"/>
+      <w:pPr>
+        <w:tabs>
+          <w:tab w:val="num" w:pos="2880"/>
+        </w:tabs>
+        <w:ind w:left="2880" w:hanging="360"/>
+      </w:pPr>
+      <w:rPr>
+        <w:rFonts w:ascii="Wingdings" w:hAnsi="Wingdings" w:hint="default"/>
+        <w:sz w:val="20"/>
+      </w:rPr>
+    </w:lvl>
+    <w:lvl w:ilvl="4" w:tentative="1">
+      <w:start w:val="1"/>
+      <w:numFmt w:val="bullet"/>
+      <w:lvlText w:val=""/>
+      <w:lvlJc w:val="left"/>
+      <w:pPr>
+        <w:tabs>
+          <w:tab w:val="num" w:pos="3600"/>
+        </w:tabs>
+        <w:ind w:left="3600" w:hanging="360"/>
+      </w:pPr>
+      <w:rPr>
+        <w:rFonts w:ascii="Wingdings" w:hAnsi="Wingdings" w:hint="default"/>
+        <w:sz w:val="20"/>
+      </w:rPr>
+    </w:lvl>
+    <w:lvl w:ilvl="5" w:tentative="1">
+      <w:start w:val="1"/>
+      <w:numFmt w:val="bullet"/>
+      <w:lvlText w:val=""/>
+      <w:lvlJc w:val="left"/>
+      <w:pPr>
+        <w:tabs>
+          <w:tab w:val="num" w:pos="4320"/>
+        </w:tabs>
+        <w:ind w:left="4320" w:hanging="360"/>
+      </w:pPr>
+      <w:rPr>
+        <w:rFonts w:ascii="Wingdings" w:hAnsi="Wingdings" w:hint="default"/>
+        <w:sz w:val="20"/>
+      </w:rPr>
+    </w:lvl>
+    <w:lvl w:ilvl="6" w:tentative="1">
+      <w:start w:val="1"/>
+      <w:numFmt w:val="bullet"/>
+      <w:lvlText w:val=""/>
+      <w:lvlJc w:val="left"/>
+      <w:pPr>
+        <w:tabs>
+          <w:tab w:val="num" w:pos="5040"/>
+        </w:tabs>
+        <w:ind w:left="5040" w:hanging="360"/>
+      </w:pPr>
+      <w:rPr>
+        <w:rFonts w:ascii="Wingdings" w:hAnsi="Wingdings" w:hint="default"/>
+        <w:sz w:val="20"/>
+      </w:rPr>
+    </w:lvl>
+    <w:lvl w:ilvl="7" w:tentative="1">
+      <w:start w:val="1"/>
+      <w:numFmt w:val="bullet"/>
+      <w:lvlText w:val=""/>
+      <w:lvlJc w:val="left"/>
+      <w:pPr>
+        <w:tabs>
+          <w:tab w:val="num" w:pos="5760"/>
+        </w:tabs>
+        <w:ind w:left="5760" w:hanging="360"/>
+      </w:pPr>
+      <w:rPr>
+        <w:rFonts w:ascii="Wingdings" w:hAnsi="Wingdings" w:hint="default"/>
+        <w:sz w:val="20"/>
+      </w:rPr>
+    </w:lvl>
+    <w:lvl w:ilvl="8" w:tentative="1">
+      <w:start w:val="1"/>
+      <w:numFmt w:val="bullet"/>
+      <w:lvlText w:val=""/>
+      <w:lvlJc w:val="left"/>
+      <w:pPr>
+        <w:tabs>
+          <w:tab w:val="num" w:pos="6480"/>
+        </w:tabs>
+        <w:ind w:left="6480" w:hanging="360"/>
+      </w:pPr>
+      <w:rPr>
+        <w:rFonts w:ascii="Wingdings" w:hAnsi="Wingdings" w:hint="default"/>
+        <w:sz w:val="20"/>
+      </w:rPr>
+    </w:lvl>
+  </w:abstractNum>
+  <w:abstractNum w:abstractNumId="3">
     <w:nsid w:val="4A014FEE"/>
     <w:multiLevelType w:val="hybridMultilevel"/>
     <w:tmpl w:val="6B10BCEC"/>
@@ -672,7 +1140,7 @@
       </w:rPr>
     </w:lvl>
   </w:abstractNum>
-  <w:abstractNum w:abstractNumId="2">
+  <w:abstractNum w:abstractNumId="4">
     <w:nsid w:val="77497569"/>
     <w:multiLevelType w:val="hybridMultilevel"/>
     <w:tmpl w:val="F740E4DC"/>
@@ -762,13 +1230,19 @@
     </w:lvl>
   </w:abstractNum>
   <w:num w:numId="1">
+    <w:abstractNumId w:val="3"/>
+  </w:num>
+  <w:num w:numId="2">
     <w:abstractNumId w:val="1"/>
   </w:num>
-  <w:num w:numId="2">
+  <w:num w:numId="3">
+    <w:abstractNumId w:val="4"/>
+  </w:num>
+  <w:num w:numId="4">
+    <w:abstractNumId w:val="2"/>
+  </w:num>
+  <w:num w:numId="5">
     <w:abstractNumId w:val="0"/>
-  </w:num>
-  <w:num w:numId="3">
-    <w:abstractNumId w:val="2"/>
   </w:num>
 </w:numbering>
 </file>
@@ -1556,7 +2030,7 @@
   <a:extraClrSchemeLst/>
   <a:extLst>
     <a:ext uri="{05A4C25C-085E-4340-85A3-A5531E510DB2}">
-      <thm15:themeFamily xmlns="" xmlns:thm15="http://schemas.microsoft.com/office/thememl/2012/main" name="Office Theme" id="{62F939B6-93AF-4DB8-9C6B-D6C7DFDC589F}" vid="{4A3C46E8-61CC-4603-A589-7422A47A8E4A}"/>
+      <thm15:themeFamily xmlns:thm15="http://schemas.microsoft.com/office/thememl/2012/main" xmlns="" name="Office Theme" id="{62F939B6-93AF-4DB8-9C6B-D6C7DFDC589F}" vid="{4A3C46E8-61CC-4603-A589-7422A47A8E4A}"/>
     </a:ext>
   </a:extLst>
 </a:theme>

</xml_diff>